<commit_message>
foto in webp, curriculum
</commit_message>
<xml_diff>
--- a/cvs/template.docx
+++ b/cvs/template.docx
@@ -6,12 +6,13 @@
       <w:tblPr>
         <w:tblStyle w:val="668"/>
         <w:tblW w:w="0" w:type="auto"/>
+        <w:tblInd w:w="-459" w:type="dxa"/>
         <w:tblLayout w:type="fixed"/>
         <w:tblLook w:val="04A0" w:firstRow="1" w:lastRow="0" w:firstColumn="1" w:lastColumn="0" w:noHBand="0" w:noVBand="1"/>
       </w:tblPr>
       <w:tblGrid>
-        <w:gridCol w:w="2268"/>
-        <w:gridCol w:w="7087"/>
+        <w:gridCol w:w="2409"/>
+        <w:gridCol w:w="7053"/>
       </w:tblGrid>
       <w:tr>
         <w:trPr/>
@@ -23,7 +24,7 @@
               <w:bottom w:val="none" w:color="000000" w:sz="4" w:space="0"/>
               <w:right w:val="none" w:color="000000" w:sz="4" w:space="0"/>
             </w:tcBorders>
-            <w:tcW w:w="2268" w:type="dxa"/>
+            <w:tcW w:w="2409" w:type="dxa"/>
             <w:textDirection w:val="lrTb"/>
             <w:noWrap w:val="false"/>
           </w:tcPr>
@@ -60,12 +61,13 @@
               <w:bottom w:val="none" w:color="000000" w:sz="4" w:space="0"/>
               <w:right w:val="none" w:color="000000" w:sz="4" w:space="0"/>
             </w:tcBorders>
-            <w:tcW w:w="7087" w:type="dxa"/>
+            <w:tcW w:w="7053" w:type="dxa"/>
             <w:textDirection w:val="lrTb"/>
             <w:noWrap w:val="false"/>
           </w:tcPr>
           <w:p>
             <w:pPr>
+              <w:jc w:val="both"/>
               <w:rPr>
                 <w:b/>
                 <w:bCs/>
@@ -97,6 +99,7 @@
           </w:p>
           <w:p>
             <w:pPr>
+              <w:jc w:val="both"/>
               <w:rPr>
                 <w:b w:val="0"/>
                 <w:bCs w:val="0"/>
@@ -127,6 +130,7 @@
           </w:p>
           <w:p>
             <w:pPr>
+              <w:jc w:val="both"/>
               <w:rPr>
                 <w:b w:val="0"/>
                 <w:bCs w:val="0"/>
@@ -157,6 +161,7 @@
           </w:p>
           <w:p>
             <w:pPr>
+              <w:jc w:val="both"/>
               <w:rPr>
                 <w:b w:val="0"/>
                 <w:bCs w:val="0"/>
@@ -198,6 +203,7 @@
           </w:p>
           <w:p>
             <w:pPr>
+              <w:jc w:val="both"/>
               <w:rPr>
                 <w:b w:val="0"/>
                 <w:bCs w:val="0"/>
@@ -228,6 +234,7 @@
           </w:p>
           <w:p>
             <w:pPr>
+              <w:jc w:val="both"/>
               <w:rPr>
                 <w:b w:val="0"/>
                 <w:bCs w:val="0"/>

</xml_diff>